<commit_message>
Changed the code around to make more sense, better structured now.
</commit_message>
<xml_diff>
--- a/00_General/QA/QA Concept.docx
+++ b/00_General/QA/QA Concept.docx
@@ -57,7 +57,6 @@
           <w:iCs/>
           <w:sz w:val="24"/>
           <w:szCs w:val="24"/>
-          <w:lang w:val="en-CH"/>
         </w:rPr>
         <w:t xml:space="preserve">code coverage </w:t>
       </w:r>
@@ -65,7 +64,6 @@
         <w:rPr>
           <w:sz w:val="24"/>
           <w:szCs w:val="24"/>
-          <w:lang w:val="en-CH"/>
         </w:rPr>
         <w:t xml:space="preserve">will help us determine what parts of our code hasn’t been tested yet. The main component we have chosen to test in this part is our </w:t>
       </w:r>
@@ -75,7 +73,6 @@
           <w:iCs/>
           <w:sz w:val="24"/>
           <w:szCs w:val="24"/>
-          <w:lang w:val="en-CH"/>
         </w:rPr>
         <w:t>ProtocolExecutor.class</w:t>
       </w:r>
@@ -83,7 +80,6 @@
         <w:rPr>
           <w:sz w:val="24"/>
           <w:szCs w:val="24"/>
-          <w:lang w:val="en-CH"/>
         </w:rPr>
         <w:t>, that exectues all commands from the client, for example, the starting of a game, sending a message to all players and other such similar client/server communications. There are a variety of things to test here. Testing the logging process of each client, testing the card sizes at the beginning of each game, testing that the cards are being dealt correctly at the beginning is all a part of this class, and thus a huge contributing factor to the success of the game. The coverage will also show us how many methods we have in our program.</w:t>
       </w:r>
@@ -226,7 +222,6 @@
           <w:iCs/>
           <w:sz w:val="24"/>
           <w:szCs w:val="24"/>
-          <w:lang w:val="en-CH"/>
         </w:rPr>
       </w:pPr>
       <w:r>
@@ -237,7 +232,6 @@
           <w:iCs/>
           <w:sz w:val="24"/>
           <w:szCs w:val="24"/>
-          <w:lang w:val="en-CH"/>
         </w:rPr>
         <w:t>Metrics</w:t>
       </w:r>
@@ -247,14 +241,12 @@
         <w:rPr>
           <w:sz w:val="24"/>
           <w:szCs w:val="24"/>
-          <w:lang w:val="en-CH"/>
-        </w:rPr>
-      </w:pPr>
-      <w:r>
-        <w:rPr>
-          <w:sz w:val="24"/>
-          <w:szCs w:val="24"/>
-          <w:lang w:val="en-CH"/>
+        </w:rPr>
+      </w:pPr>
+      <w:r>
+        <w:rPr>
+          <w:sz w:val="24"/>
+          <w:szCs w:val="24"/>
         </w:rPr>
         <w:t>The data points that we have chosen are from the 5th of April, the 20th of April and the 26th of April. The 5th marked the end of MS3, the 20th was right after</w:t>
       </w:r>
@@ -262,29 +254,9 @@
         <w:rPr>
           <w:sz w:val="24"/>
           <w:szCs w:val="24"/>
-          <w:lang w:val="en-CH"/>
         </w:rPr>
         <w:t xml:space="preserve"> most of our GUI was completely implemented, and the 26th was the day before the MS4 deadline. </w:t>
       </w:r>
-    </w:p>
-    <w:p>
-      <w:pPr>
-        <w:rPr>
-          <w:sz w:val="24"/>
-          <w:szCs w:val="24"/>
-          <w:lang w:val="en-CH"/>
-        </w:rPr>
-      </w:pPr>
-      <w:r>
-        <w:rPr>
-          <w:sz w:val="24"/>
-          <w:szCs w:val="24"/>
-          <w:lang w:val="en-CH"/>
-        </w:rPr>
-        <w:t>We have compiled</w:t>
-      </w:r>
-      <w:bookmarkStart w:id="0" w:name="_GoBack"/>
-      <w:bookmarkEnd w:id="0"/>
     </w:p>
     <w:p>
       <w:pPr>
@@ -297,6 +269,8 @@
           <w:szCs w:val="24"/>
         </w:rPr>
       </w:pPr>
+      <w:bookmarkStart w:id="0" w:name="_GoBack"/>
+      <w:bookmarkEnd w:id="0"/>
     </w:p>
     <w:sectPr>
       <w:pgSz w:w="11906" w:h="16838"/>

</xml_diff>

<commit_message>
Slight changes to QA concept.
</commit_message>
<xml_diff>
--- a/00_General/QA/QA Concept.docx
+++ b/00_General/QA/QA Concept.docx
@@ -182,6 +182,16 @@
           <w:szCs w:val="24"/>
         </w:rPr>
       </w:pPr>
+      <w:bookmarkStart w:id="0" w:name="_GoBack"/>
+      <w:bookmarkEnd w:id="0"/>
+    </w:p>
+    <w:p>
+      <w:pPr>
+        <w:rPr>
+          <w:sz w:val="24"/>
+          <w:szCs w:val="24"/>
+        </w:rPr>
+      </w:pPr>
       <w:r>
         <w:rPr>
           <w:sz w:val="24"/>
@@ -269,8 +279,6 @@
           <w:szCs w:val="24"/>
         </w:rPr>
       </w:pPr>
-      <w:bookmarkStart w:id="0" w:name="_GoBack"/>
-      <w:bookmarkEnd w:id="0"/>
     </w:p>
     <w:sectPr>
       <w:pgSz w:w="11906" w:h="16838"/>

</xml_diff>

<commit_message>
Edited some QA Report stuff
</commit_message>
<xml_diff>
--- a/00_General/QA/QA Concept.docx
+++ b/00_General/QA/QA Concept.docx
@@ -34,7 +34,57 @@
           <w:sz w:val="24"/>
           <w:szCs w:val="24"/>
         </w:rPr>
-        <w:t>In our quality assurance concept, we want to target 3 main things: the efficacy of our code, the documentation of the methods and processes and the total lines of code per class. These 3 main things will help us understand our code better, thus making it easier to improve the project moving further. The total lines of code will also help us visualize how we’ve progressed through the analyzed points in time.</w:t>
+        <w:t xml:space="preserve">In our quality assurance concept, we want to target 3 main things: the efficacy of our code, </w:t>
+      </w:r>
+      <w:r>
+        <w:rPr>
+          <w:sz w:val="24"/>
+          <w:szCs w:val="24"/>
+        </w:rPr>
+        <w:t xml:space="preserve">number of logging statements used in comparison to the total lines of code </w:t>
+      </w:r>
+      <w:r>
+        <w:rPr>
+          <w:sz w:val="24"/>
+          <w:szCs w:val="24"/>
+        </w:rPr>
+        <w:t xml:space="preserve">and </w:t>
+      </w:r>
+      <w:r>
+        <w:rPr>
+          <w:sz w:val="24"/>
+          <w:szCs w:val="24"/>
+        </w:rPr>
+        <w:t>three metrics we have chosen to analyze our code.</w:t>
+      </w:r>
+    </w:p>
+    <w:p>
+      <w:pPr>
+        <w:rPr>
+          <w:sz w:val="24"/>
+          <w:szCs w:val="24"/>
+        </w:rPr>
+      </w:pPr>
+      <w:r>
+        <w:rPr>
+          <w:sz w:val="24"/>
+          <w:szCs w:val="24"/>
+        </w:rPr>
+        <w:t xml:space="preserve">These 3 main things will help us understand our code better, thus making it easier to improve the project </w:t>
+      </w:r>
+      <w:r>
+        <w:rPr>
+          <w:sz w:val="24"/>
+          <w:szCs w:val="24"/>
+        </w:rPr>
+        <w:t>in the future</w:t>
+      </w:r>
+      <w:r>
+        <w:rPr>
+          <w:sz w:val="24"/>
+          <w:szCs w:val="24"/>
+        </w:rPr>
+        <w:t>. The total lines of code will also help us visualize how we’ve progressed through the analyzed points in time.</w:t>
       </w:r>
     </w:p>
     <w:p>
@@ -65,7 +115,35 @@
           <w:sz w:val="24"/>
           <w:szCs w:val="24"/>
         </w:rPr>
-        <w:t xml:space="preserve">will help us determine what parts of our code hasn’t been tested yet. The main component we have chosen to test in this part is our </w:t>
+        <w:t>will help us determine what parts of our code has</w:t>
+      </w:r>
+      <w:r>
+        <w:rPr>
+          <w:sz w:val="24"/>
+          <w:szCs w:val="24"/>
+        </w:rPr>
+        <w:t xml:space="preserve"> and hasn’t</w:t>
+      </w:r>
+      <w:r>
+        <w:rPr>
+          <w:sz w:val="24"/>
+          <w:szCs w:val="24"/>
+        </w:rPr>
+        <w:t xml:space="preserve"> been tested yet. The main component</w:t>
+      </w:r>
+      <w:r>
+        <w:rPr>
+          <w:sz w:val="24"/>
+          <w:szCs w:val="24"/>
+        </w:rPr>
+        <w:t>s</w:t>
+      </w:r>
+      <w:r>
+        <w:rPr>
+          <w:sz w:val="24"/>
+          <w:szCs w:val="24"/>
+        </w:rPr>
+        <w:t xml:space="preserve"> we have chosen to test in this part is our </w:t>
       </w:r>
       <w:r>
         <w:rPr>
@@ -81,29 +159,7 @@
           <w:sz w:val="24"/>
           <w:szCs w:val="24"/>
         </w:rPr>
-        <w:t>, that exectues all commands from the client, for example, the starting of a game, sending a message to all players and other such similar client/server communications. There are a variety of things to test here. Testing the logging process of each client, testing the card sizes at the beginning of each game, testing that the cards are being dealt correctly at the beginning is all a part of this class, and thus a huge contributing factor to the success of the game. The coverage will also show us how many methods we have in our program.</w:t>
-      </w:r>
-      <w:r>
-        <w:rPr>
-          <w:sz w:val="24"/>
-          <w:szCs w:val="24"/>
-        </w:rPr>
-        <w:t xml:space="preserve"> </w:t>
-      </w:r>
-    </w:p>
-    <w:p>
-      <w:pPr>
-        <w:rPr>
-          <w:sz w:val="24"/>
-          <w:szCs w:val="24"/>
-        </w:rPr>
-      </w:pPr>
-      <w:r>
-        <w:rPr>
-          <w:sz w:val="24"/>
-          <w:szCs w:val="24"/>
-        </w:rPr>
-        <w:t xml:space="preserve">The </w:t>
+        <w:t xml:space="preserve"> and </w:t>
       </w:r>
       <w:r>
         <w:rPr>
@@ -112,23 +168,8 @@
           <w:sz w:val="24"/>
           <w:szCs w:val="24"/>
         </w:rPr>
-        <w:t xml:space="preserve">documentation </w:t>
-      </w:r>
-      <w:r>
-        <w:rPr>
-          <w:sz w:val="24"/>
-          <w:szCs w:val="24"/>
-        </w:rPr>
-        <w:t xml:space="preserve">analysis will show us how well we’re commenting our code and describing each process, method and class. Documentation is extremely important, especially working in a team, as the other team members need to be able to understand what each individual was trying to achieve. We all write code quite differently, and as such, analyzing how many comment/javadoc descriptions have been written is very useful to see what methods and classes will need to be improved. </w:t>
-      </w:r>
-    </w:p>
-    <w:p>
-      <w:pPr>
-        <w:rPr>
-          <w:sz w:val="24"/>
-          <w:szCs w:val="24"/>
-        </w:rPr>
-      </w:pPr>
+        <w:t xml:space="preserve">SBListener.class. </w:t>
+      </w:r>
       <w:r>
         <w:rPr>
           <w:sz w:val="24"/>
@@ -143,45 +184,127 @@
           <w:sz w:val="24"/>
           <w:szCs w:val="24"/>
         </w:rPr>
-        <w:t>total lines of code</w:t>
-      </w:r>
-      <w:r>
-        <w:rPr>
-          <w:sz w:val="24"/>
-          <w:szCs w:val="24"/>
-        </w:rPr>
-        <w:t xml:space="preserve"> metric will show us which classes we have invested the most work in and will also show the average length of classes. This is very useful to have an oversight of all classes and to see if there are </w:t>
-      </w:r>
-      <w:r>
-        <w:rPr>
-          <w:sz w:val="24"/>
-          <w:szCs w:val="24"/>
-        </w:rPr>
-        <w:t>classes where things can be shortened/branched off. It will also help keep track of our project through the the timeline and to compare with our GANTT Project Timeline. It is a good way to see how well we’ve stuck to our project plan and if the parts of code were expanded around the time they were supposed to be expanded at.</w:t>
-      </w:r>
-    </w:p>
-    <w:p>
-      <w:pPr>
-        <w:rPr>
-          <w:sz w:val="24"/>
-          <w:szCs w:val="24"/>
-        </w:rPr>
-      </w:pPr>
-      <w:r>
-        <w:rPr>
-          <w:sz w:val="24"/>
-          <w:szCs w:val="24"/>
-        </w:rPr>
-        <w:t xml:space="preserve">We will also take a look at how many Logging statements we used (Apache Log4j2) to determine where and how well we used this library for debugging and logging purposes. </w:t>
-      </w:r>
-    </w:p>
-    <w:p>
-      <w:pPr>
-        <w:rPr>
-          <w:sz w:val="24"/>
-          <w:szCs w:val="24"/>
-        </w:rPr>
-      </w:pPr>
+        <w:t xml:space="preserve">ProtocolExecutor </w:t>
+      </w:r>
+      <w:r>
+        <w:rPr>
+          <w:sz w:val="24"/>
+          <w:szCs w:val="24"/>
+        </w:rPr>
+        <w:t>exectues all commands from the client</w:t>
+      </w:r>
+      <w:r>
+        <w:rPr>
+          <w:sz w:val="24"/>
+          <w:szCs w:val="24"/>
+        </w:rPr>
+        <w:t>.</w:t>
+      </w:r>
+      <w:r>
+        <w:rPr>
+          <w:sz w:val="24"/>
+          <w:szCs w:val="24"/>
+        </w:rPr>
+        <w:t xml:space="preserve"> </w:t>
+      </w:r>
+      <w:r>
+        <w:rPr>
+          <w:sz w:val="24"/>
+          <w:szCs w:val="24"/>
+        </w:rPr>
+        <w:t>For example,</w:t>
+      </w:r>
+      <w:r>
+        <w:rPr>
+          <w:sz w:val="24"/>
+          <w:szCs w:val="24"/>
+        </w:rPr>
+        <w:t xml:space="preserve"> sending a message to all players and other such similar client/server communications. Testing the logging process of each client, testing the card sizes at the beginning of each game, testing that the cards are being dealt correctly at the beginning is all a </w:t>
+      </w:r>
+      <w:r>
+        <w:rPr>
+          <w:sz w:val="24"/>
+          <w:szCs w:val="24"/>
+          <w:lang w:val="en-CH"/>
+        </w:rPr>
+        <w:t>focus of our tests for this class. These things are all a huge contributing factor to the success of the game.</w:t>
+      </w:r>
+      <w:r>
+        <w:rPr>
+          <w:sz w:val="24"/>
+          <w:szCs w:val="24"/>
+        </w:rPr>
+        <w:t xml:space="preserve"> </w:t>
+      </w:r>
+    </w:p>
+    <w:p>
+      <w:pPr>
+        <w:rPr>
+          <w:sz w:val="24"/>
+          <w:szCs w:val="24"/>
+          <w:lang w:val="en-CH"/>
+        </w:rPr>
+      </w:pPr>
+      <w:r>
+        <w:rPr>
+          <w:sz w:val="24"/>
+          <w:szCs w:val="24"/>
+        </w:rPr>
+        <w:t xml:space="preserve">The </w:t>
+      </w:r>
+      <w:r>
+        <w:rPr>
+          <w:i/>
+          <w:iCs/>
+          <w:sz w:val="24"/>
+          <w:szCs w:val="24"/>
+          <w:lang w:val="en-CH"/>
+        </w:rPr>
+        <w:t xml:space="preserve">number of logging </w:t>
+      </w:r>
+      <w:r>
+        <w:rPr>
+          <w:sz w:val="24"/>
+          <w:szCs w:val="24"/>
+          <w:lang w:val="en-CH"/>
+        </w:rPr>
+        <w:t>statements will show us how well we’ve used the logger and how often. This is important to see as logging statements help a lot for debugging at every stage, and thus shows us how well logged our program is and how it facilitates easy debugging.</w:t>
+      </w:r>
+    </w:p>
+    <w:p>
+      <w:pPr>
+        <w:rPr>
+          <w:sz w:val="24"/>
+          <w:szCs w:val="24"/>
+          <w:lang w:val="en-CH"/>
+        </w:rPr>
+      </w:pPr>
+      <w:r>
+        <w:rPr>
+          <w:sz w:val="24"/>
+          <w:szCs w:val="24"/>
+          <w:lang w:val="en-CH"/>
+        </w:rPr>
+        <w:t xml:space="preserve">The </w:t>
+      </w:r>
+      <w:r>
+        <w:rPr>
+          <w:i/>
+          <w:iCs/>
+          <w:sz w:val="24"/>
+          <w:szCs w:val="24"/>
+          <w:lang w:val="en-CH"/>
+        </w:rPr>
+        <w:t xml:space="preserve">3 metrics </w:t>
+      </w:r>
+      <w:r>
+        <w:rPr>
+          <w:sz w:val="24"/>
+          <w:szCs w:val="24"/>
+          <w:lang w:val="en-CH"/>
+        </w:rPr>
+        <w:t xml:space="preserve">we have chosen to analyse here are: </w:t>
+      </w:r>
       <w:bookmarkStart w:id="0" w:name="_GoBack"/>
       <w:bookmarkEnd w:id="0"/>
     </w:p>
@@ -192,6 +315,75 @@
           <w:szCs w:val="24"/>
         </w:rPr>
       </w:pPr>
+    </w:p>
+    <w:p>
+      <w:pPr>
+        <w:rPr>
+          <w:sz w:val="24"/>
+          <w:szCs w:val="24"/>
+        </w:rPr>
+      </w:pPr>
+      <w:r>
+        <w:rPr>
+          <w:sz w:val="24"/>
+          <w:szCs w:val="24"/>
+        </w:rPr>
+        <w:t xml:space="preserve">The </w:t>
+      </w:r>
+      <w:r>
+        <w:rPr>
+          <w:i/>
+          <w:iCs/>
+          <w:sz w:val="24"/>
+          <w:szCs w:val="24"/>
+        </w:rPr>
+        <w:t>total lines of code</w:t>
+      </w:r>
+      <w:r>
+        <w:rPr>
+          <w:sz w:val="24"/>
+          <w:szCs w:val="24"/>
+        </w:rPr>
+        <w:t xml:space="preserve"> metric will show us which classes we have invested the most work in and will also show the average length of classes. This is very useful to have an oversight of all classes and to see if there are </w:t>
+      </w:r>
+      <w:r>
+        <w:rPr>
+          <w:sz w:val="24"/>
+          <w:szCs w:val="24"/>
+        </w:rPr>
+        <w:t>classes where things can be shortened/branched off. It will also help keep track of our project through the the timeline and to compare with our GANTT Project Timeline. It is a good way to see how well we’ve stuck to our project plan and if the parts of code were expanded around the time they were supposed to be expanded at.</w:t>
+      </w:r>
+    </w:p>
+    <w:p>
+      <w:pPr>
+        <w:rPr>
+          <w:sz w:val="24"/>
+          <w:szCs w:val="24"/>
+        </w:rPr>
+      </w:pPr>
+      <w:r>
+        <w:rPr>
+          <w:sz w:val="24"/>
+          <w:szCs w:val="24"/>
+        </w:rPr>
+        <w:t xml:space="preserve">We will also take a look at how many Logging statements we used (Apache Log4j2) to determine where and how well we used this library for debugging and logging purposes. </w:t>
+      </w:r>
+    </w:p>
+    <w:p>
+      <w:pPr>
+        <w:rPr>
+          <w:sz w:val="24"/>
+          <w:szCs w:val="24"/>
+        </w:rPr>
+      </w:pPr>
+    </w:p>
+    <w:p>
+      <w:pPr>
+        <w:rPr>
+          <w:sz w:val="24"/>
+          <w:szCs w:val="24"/>
+        </w:rPr>
+      </w:pPr>
       <w:r>
         <w:rPr>
           <w:sz w:val="24"/>
@@ -222,6 +414,30 @@
         </w:rPr>
         <w:t>total: 103</w:t>
       </w:r>
+    </w:p>
+    <w:p>
+      <w:pPr>
+        <w:rPr>
+          <w:sz w:val="24"/>
+          <w:szCs w:val="24"/>
+        </w:rPr>
+      </w:pPr>
+    </w:p>
+    <w:p>
+      <w:pPr>
+        <w:rPr>
+          <w:sz w:val="24"/>
+          <w:szCs w:val="24"/>
+        </w:rPr>
+      </w:pPr>
+    </w:p>
+    <w:p>
+      <w:pPr>
+        <w:rPr>
+          <w:sz w:val="24"/>
+          <w:szCs w:val="24"/>
+        </w:rPr>
+      </w:pPr>
     </w:p>
     <w:p>
       <w:pPr>
@@ -243,6 +459,7 @@
           <w:sz w:val="24"/>
           <w:szCs w:val="24"/>
         </w:rPr>
+        <w:lastRenderedPageBreak/>
         <w:t>Metrics</w:t>
       </w:r>
     </w:p>

</xml_diff>

<commit_message>
Info message replaced by our names and for project name and year.
</commit_message>
<xml_diff>
--- a/00_General/QA/QA Concept.docx
+++ b/00_General/QA/QA Concept.docx
@@ -225,7 +225,6 @@
         <w:rPr>
           <w:sz w:val="24"/>
           <w:szCs w:val="24"/>
-          <w:lang w:val="en-CH"/>
         </w:rPr>
         <w:t>focus of our tests for this class. These things are all a huge contributing factor to the success of the game.</w:t>
       </w:r>
@@ -258,7 +257,6 @@
           <w:iCs/>
           <w:sz w:val="24"/>
           <w:szCs w:val="24"/>
-          <w:lang w:val="en-CH"/>
         </w:rPr>
         <w:t xml:space="preserve">number of logging </w:t>
       </w:r>
@@ -266,24 +264,30 @@
         <w:rPr>
           <w:sz w:val="24"/>
           <w:szCs w:val="24"/>
-          <w:lang w:val="en-CH"/>
         </w:rPr>
         <w:t>statements will show us how well we’ve used the logger and how often. This is important to see as logging statements help a lot for debugging at every stage, and thus shows us how well logged our program is and how it facilitates easy debugging.</w:t>
       </w:r>
-    </w:p>
-    <w:p>
-      <w:pPr>
-        <w:rPr>
-          <w:sz w:val="24"/>
-          <w:szCs w:val="24"/>
-          <w:lang w:val="en-CH"/>
-        </w:rPr>
-      </w:pPr>
-      <w:r>
-        <w:rPr>
-          <w:sz w:val="24"/>
-          <w:szCs w:val="24"/>
-          <w:lang w:val="en-CH"/>
+      <w:r>
+        <w:rPr>
+          <w:sz w:val="24"/>
+          <w:szCs w:val="24"/>
+          <w:lang w:val="en-CH"/>
+        </w:rPr>
+        <w:t xml:space="preserve"> The library we used for logging is called Apache Log4j2. </w:t>
+      </w:r>
+    </w:p>
+    <w:p>
+      <w:pPr>
+        <w:rPr>
+          <w:sz w:val="24"/>
+          <w:szCs w:val="24"/>
+          <w:lang w:val="en-CH"/>
+        </w:rPr>
+      </w:pPr>
+      <w:r>
+        <w:rPr>
+          <w:sz w:val="24"/>
+          <w:szCs w:val="24"/>
         </w:rPr>
         <w:t xml:space="preserve">The </w:t>
       </w:r>
@@ -293,7 +297,6 @@
           <w:iCs/>
           <w:sz w:val="24"/>
           <w:szCs w:val="24"/>
-          <w:lang w:val="en-CH"/>
         </w:rPr>
         <w:t xml:space="preserve">3 metrics </w:t>
       </w:r>
@@ -301,201 +304,383 @@
         <w:rPr>
           <w:sz w:val="24"/>
           <w:szCs w:val="24"/>
-          <w:lang w:val="en-CH"/>
         </w:rPr>
         <w:t xml:space="preserve">we have chosen to analyse here are: </w:t>
+      </w:r>
+      <w:r>
+        <w:rPr>
+          <w:sz w:val="24"/>
+          <w:szCs w:val="24"/>
+          <w:lang w:val="en-CH"/>
+        </w:rPr>
+        <w:t xml:space="preserve">lines of code per method, lines of code per class and javadoc lines </w:t>
+      </w:r>
+      <w:r>
+        <w:rPr>
+          <w:sz w:val="24"/>
+          <w:szCs w:val="24"/>
+          <w:lang w:val="en-CH"/>
+        </w:rPr>
+        <w:t>per</w:t>
+      </w:r>
+      <w:r>
+        <w:rPr>
+          <w:sz w:val="24"/>
+          <w:szCs w:val="24"/>
+          <w:lang w:val="en-CH"/>
+        </w:rPr>
+        <w:t xml:space="preserve"> class</w:t>
+      </w:r>
+      <w:r>
+        <w:rPr>
+          <w:sz w:val="24"/>
+          <w:szCs w:val="24"/>
+          <w:lang w:val="en-CH"/>
+        </w:rPr>
+        <w:t>.</w:t>
+      </w:r>
+    </w:p>
+    <w:p>
+      <w:pPr>
+        <w:rPr>
+          <w:sz w:val="24"/>
+          <w:szCs w:val="24"/>
+          <w:lang w:val="en-CH"/>
+        </w:rPr>
+      </w:pPr>
+      <w:r>
+        <w:rPr>
+          <w:sz w:val="24"/>
+          <w:szCs w:val="24"/>
+          <w:lang w:val="en-CH"/>
+        </w:rPr>
+        <w:t xml:space="preserve">The </w:t>
+      </w:r>
+      <w:r>
+        <w:rPr>
+          <w:i/>
+          <w:iCs/>
+          <w:sz w:val="24"/>
+          <w:szCs w:val="24"/>
+          <w:lang w:val="en-CH"/>
+        </w:rPr>
+        <w:t>line of code per method</w:t>
+      </w:r>
+      <w:r>
+        <w:rPr>
+          <w:sz w:val="24"/>
+          <w:szCs w:val="24"/>
+          <w:lang w:val="en-CH"/>
+        </w:rPr>
+        <w:t xml:space="preserve"> will help us analyze which our methods are the longest and thus have taken the most effort. This can help us find methods that can be simplified, as long methods are not great for readability. </w:t>
+      </w:r>
+    </w:p>
+    <w:p>
+      <w:pPr>
+        <w:rPr>
+          <w:sz w:val="24"/>
+          <w:szCs w:val="24"/>
+          <w:lang w:val="en-CH"/>
+        </w:rPr>
+      </w:pPr>
+      <w:r>
+        <w:rPr>
+          <w:i/>
+          <w:iCs/>
+          <w:sz w:val="24"/>
+          <w:szCs w:val="24"/>
+          <w:lang w:val="en-CH"/>
+        </w:rPr>
+        <w:t>Line of code per class</w:t>
+      </w:r>
+      <w:r>
+        <w:rPr>
+          <w:sz w:val="24"/>
+          <w:szCs w:val="24"/>
+          <w:lang w:val="en-CH"/>
+        </w:rPr>
+        <w:t xml:space="preserve"> will have a similar function, but will show us more big picture statistics about our whole program, and not just individual methods. </w:t>
+      </w:r>
+    </w:p>
+    <w:p>
+      <w:pPr>
+        <w:rPr>
+          <w:sz w:val="24"/>
+          <w:szCs w:val="24"/>
+          <w:lang w:val="en-CH"/>
+        </w:rPr>
+      </w:pPr>
+      <w:r>
+        <w:rPr>
+          <w:sz w:val="24"/>
+          <w:szCs w:val="24"/>
+          <w:lang w:val="en-CH"/>
+        </w:rPr>
+        <w:t xml:space="preserve">The </w:t>
+      </w:r>
+      <w:r>
+        <w:rPr>
+          <w:i/>
+          <w:iCs/>
+          <w:sz w:val="24"/>
+          <w:szCs w:val="24"/>
+          <w:lang w:val="en-CH"/>
+        </w:rPr>
+        <w:t>javadoc lines per class</w:t>
+      </w:r>
+      <w:r>
+        <w:rPr>
+          <w:sz w:val="24"/>
+          <w:szCs w:val="24"/>
+          <w:lang w:val="en-CH"/>
+        </w:rPr>
+        <w:t xml:space="preserve"> will help us analyze which of our classes has the most descriptions. Very clear and easy to understand classes and methods do not need long javadoc descriptions and thus, by extension</w:t>
+      </w:r>
+      <w:r>
+        <w:rPr>
+          <w:sz w:val="24"/>
+          <w:szCs w:val="24"/>
+          <w:lang w:val="en-CH"/>
+        </w:rPr>
+        <w:t>, a lot of lines of javadoc will mean that the corresponding class is a more complicated one.</w:t>
+      </w:r>
+    </w:p>
+    <w:p>
+      <w:pPr>
+        <w:rPr>
+          <w:sz w:val="24"/>
+          <w:szCs w:val="24"/>
+        </w:rPr>
+      </w:pPr>
+      <w:r>
+        <w:rPr>
+          <w:sz w:val="24"/>
+          <w:szCs w:val="24"/>
+        </w:rPr>
+        <w:t xml:space="preserve">The </w:t>
+      </w:r>
+      <w:r>
+        <w:rPr>
+          <w:i/>
+          <w:iCs/>
+          <w:sz w:val="24"/>
+          <w:szCs w:val="24"/>
+        </w:rPr>
+        <w:t>total lines of code</w:t>
+      </w:r>
+      <w:r>
+        <w:rPr>
+          <w:sz w:val="24"/>
+          <w:szCs w:val="24"/>
+        </w:rPr>
+        <w:t xml:space="preserve"> metric will show us which classes we have invested the most work in and will also show the average length of classes. This is very useful to have an oversight of all classes and to see if there are </w:t>
+      </w:r>
+      <w:r>
+        <w:rPr>
+          <w:sz w:val="24"/>
+          <w:szCs w:val="24"/>
+        </w:rPr>
+        <w:t>classes where things can be shortened/branched off. It is a good way to see how well we’ve stuck to our project plan and if the parts of code were expanded around the time they were supposed to be expanded at.</w:t>
+      </w:r>
+    </w:p>
+    <w:p>
+      <w:pPr>
+        <w:rPr>
+          <w:sz w:val="24"/>
+          <w:szCs w:val="24"/>
+        </w:rPr>
+      </w:pPr>
+      <w:r>
+        <w:rPr>
+          <w:sz w:val="24"/>
+          <w:szCs w:val="24"/>
+        </w:rPr>
+        <w:t xml:space="preserve">We will also take a look at how many Logging statements we used (Apache Log4j2) to determine where and how well we used this library for debugging and logging purposes. </w:t>
+      </w:r>
+    </w:p>
+    <w:p>
+      <w:pPr>
+        <w:rPr>
+          <w:sz w:val="24"/>
+          <w:szCs w:val="24"/>
+        </w:rPr>
+      </w:pPr>
+      <w:r>
+        <w:rPr>
+          <w:sz w:val="24"/>
+          <w:szCs w:val="24"/>
+        </w:rPr>
+        <w:lastRenderedPageBreak/>
+        <w:t xml:space="preserve">servLog (25.) – 66 </w:t>
+      </w:r>
+      <w:r>
+        <w:rPr>
+          <w:sz w:val="24"/>
+          <w:szCs w:val="24"/>
+        </w:rPr>
+        <w:br/>
+        <w:t xml:space="preserve">Client – 37 </w:t>
+      </w:r>
+    </w:p>
+    <w:p>
+      <w:pPr>
+        <w:rPr>
+          <w:sz w:val="24"/>
+          <w:szCs w:val="24"/>
+        </w:rPr>
+      </w:pPr>
+      <w:r>
+        <w:rPr>
+          <w:sz w:val="24"/>
+          <w:szCs w:val="24"/>
+        </w:rPr>
+        <w:t>total: 103</w:t>
+      </w:r>
+    </w:p>
+    <w:p>
+      <w:pPr>
+        <w:rPr>
+          <w:sz w:val="24"/>
+          <w:szCs w:val="24"/>
+        </w:rPr>
+      </w:pPr>
+    </w:p>
+    <w:p>
+      <w:pPr>
+        <w:rPr>
+          <w:sz w:val="24"/>
+          <w:szCs w:val="24"/>
+        </w:rPr>
+      </w:pPr>
+    </w:p>
+    <w:p>
+      <w:pPr>
+        <w:rPr>
+          <w:sz w:val="24"/>
+          <w:szCs w:val="24"/>
+        </w:rPr>
+      </w:pPr>
+    </w:p>
+    <w:p>
+      <w:pPr>
+        <w:rPr>
+          <w:b/>
+          <w:bCs/>
+          <w:i/>
+          <w:iCs/>
+          <w:sz w:val="24"/>
+          <w:szCs w:val="24"/>
+        </w:rPr>
+      </w:pPr>
+      <w:r>
+        <w:rPr>
+          <w:b/>
+          <w:bCs/>
+          <w:i/>
+          <w:iCs/>
+          <w:sz w:val="24"/>
+          <w:szCs w:val="24"/>
+        </w:rPr>
+        <w:t>Metrics</w:t>
+      </w:r>
+    </w:p>
+    <w:p>
+      <w:pPr>
+        <w:rPr>
+          <w:sz w:val="24"/>
+          <w:szCs w:val="24"/>
+        </w:rPr>
+      </w:pPr>
+      <w:r>
+        <w:rPr>
+          <w:sz w:val="24"/>
+          <w:szCs w:val="24"/>
+        </w:rPr>
+        <w:t>The data points that we have chosen are from the 5th of April, the 20th of April and the 26th of April. The 5th marked the end of MS3, the 20th was right after</w:t>
+      </w:r>
+      <w:r>
+        <w:rPr>
+          <w:sz w:val="24"/>
+          <w:szCs w:val="24"/>
+        </w:rPr>
+        <w:t xml:space="preserve"> most of our GUI was completely implemented, and the 26th was the day before the MS4 deadline. </w:t>
+      </w:r>
+    </w:p>
+    <w:p>
+      <w:pPr>
+        <w:rPr>
+          <w:b/>
+          <w:bCs/>
+          <w:i/>
+          <w:iCs/>
+          <w:sz w:val="24"/>
+          <w:szCs w:val="24"/>
+          <w:lang w:val="en-CH"/>
+        </w:rPr>
+      </w:pPr>
+      <w:r>
+        <w:rPr>
+          <w:b/>
+          <w:bCs/>
+          <w:i/>
+          <w:iCs/>
+          <w:sz w:val="24"/>
+          <w:szCs w:val="24"/>
+          <w:lang w:val="en-CH"/>
+        </w:rPr>
+        <w:t xml:space="preserve">Discussion code coverage: </w:t>
+      </w:r>
+    </w:p>
+    <w:p>
+      <w:pPr>
+        <w:rPr>
+          <w:b/>
+          <w:bCs/>
+          <w:i/>
+          <w:iCs/>
+          <w:sz w:val="24"/>
+          <w:szCs w:val="24"/>
+          <w:lang w:val="en-CH"/>
+        </w:rPr>
+      </w:pPr>
+      <w:r>
+        <w:rPr>
+          <w:b/>
+          <w:bCs/>
+          <w:i/>
+          <w:iCs/>
+          <w:sz w:val="24"/>
+          <w:szCs w:val="24"/>
+          <w:lang w:val="en-CH"/>
+        </w:rPr>
+        <w:t>P</w:t>
+      </w:r>
+      <w:r>
+        <w:rPr>
+          <w:b/>
+          <w:bCs/>
+          <w:i/>
+          <w:iCs/>
+          <w:sz w:val="24"/>
+          <w:szCs w:val="24"/>
+          <w:lang w:val="en-CH"/>
+        </w:rPr>
+        <w:t>rotocolexecutor doesnt test game side of things, and as such, only has 50% coverage and not a large part. Big coverage because of integration tests and not unit tests for PET, but SBLTest is a unit test.</w:t>
+      </w:r>
+      <w:r>
+        <w:rPr>
+          <w:b/>
+          <w:bCs/>
+          <w:i/>
+          <w:iCs/>
+          <w:sz w:val="24"/>
+          <w:szCs w:val="24"/>
+          <w:lang w:val="en-CH"/>
+        </w:rPr>
+        <w:t xml:space="preserve"> testSBL is inside SBL, and thus not covered by SBLTest as these project files don’t actually get called up. </w:t>
       </w:r>
       <w:bookmarkStart w:id="0" w:name="_GoBack"/>
       <w:bookmarkEnd w:id="0"/>
-    </w:p>
-    <w:p>
-      <w:pPr>
-        <w:rPr>
-          <w:sz w:val="24"/>
-          <w:szCs w:val="24"/>
-        </w:rPr>
-      </w:pPr>
-    </w:p>
-    <w:p>
-      <w:pPr>
-        <w:rPr>
-          <w:sz w:val="24"/>
-          <w:szCs w:val="24"/>
-        </w:rPr>
-      </w:pPr>
-      <w:r>
-        <w:rPr>
-          <w:sz w:val="24"/>
-          <w:szCs w:val="24"/>
-        </w:rPr>
-        <w:t xml:space="preserve">The </w:t>
-      </w:r>
-      <w:r>
-        <w:rPr>
-          <w:i/>
-          <w:iCs/>
-          <w:sz w:val="24"/>
-          <w:szCs w:val="24"/>
-        </w:rPr>
-        <w:t>total lines of code</w:t>
-      </w:r>
-      <w:r>
-        <w:rPr>
-          <w:sz w:val="24"/>
-          <w:szCs w:val="24"/>
-        </w:rPr>
-        <w:t xml:space="preserve"> metric will show us which classes we have invested the most work in and will also show the average length of classes. This is very useful to have an oversight of all classes and to see if there are </w:t>
-      </w:r>
-      <w:r>
-        <w:rPr>
-          <w:sz w:val="24"/>
-          <w:szCs w:val="24"/>
-        </w:rPr>
-        <w:t>classes where things can be shortened/branched off. It will also help keep track of our project through the the timeline and to compare with our GANTT Project Timeline. It is a good way to see how well we’ve stuck to our project plan and if the parts of code were expanded around the time they were supposed to be expanded at.</w:t>
-      </w:r>
-    </w:p>
-    <w:p>
-      <w:pPr>
-        <w:rPr>
-          <w:sz w:val="24"/>
-          <w:szCs w:val="24"/>
-        </w:rPr>
-      </w:pPr>
-      <w:r>
-        <w:rPr>
-          <w:sz w:val="24"/>
-          <w:szCs w:val="24"/>
-        </w:rPr>
-        <w:t xml:space="preserve">We will also take a look at how many Logging statements we used (Apache Log4j2) to determine where and how well we used this library for debugging and logging purposes. </w:t>
-      </w:r>
-    </w:p>
-    <w:p>
-      <w:pPr>
-        <w:rPr>
-          <w:sz w:val="24"/>
-          <w:szCs w:val="24"/>
-        </w:rPr>
-      </w:pPr>
-    </w:p>
-    <w:p>
-      <w:pPr>
-        <w:rPr>
-          <w:sz w:val="24"/>
-          <w:szCs w:val="24"/>
-        </w:rPr>
-      </w:pPr>
-      <w:r>
-        <w:rPr>
-          <w:sz w:val="24"/>
-          <w:szCs w:val="24"/>
-        </w:rPr>
-        <w:t xml:space="preserve">servLog (25.) – 66 </w:t>
-      </w:r>
-      <w:r>
-        <w:rPr>
-          <w:sz w:val="24"/>
-          <w:szCs w:val="24"/>
-        </w:rPr>
-        <w:br/>
-        <w:t xml:space="preserve">Client – 37 </w:t>
-      </w:r>
-    </w:p>
-    <w:p>
-      <w:pPr>
-        <w:rPr>
-          <w:sz w:val="24"/>
-          <w:szCs w:val="24"/>
-        </w:rPr>
-      </w:pPr>
-      <w:r>
-        <w:rPr>
-          <w:sz w:val="24"/>
-          <w:szCs w:val="24"/>
-        </w:rPr>
-        <w:t>total: 103</w:t>
-      </w:r>
-    </w:p>
-    <w:p>
-      <w:pPr>
-        <w:rPr>
-          <w:sz w:val="24"/>
-          <w:szCs w:val="24"/>
-        </w:rPr>
-      </w:pPr>
-    </w:p>
-    <w:p>
-      <w:pPr>
-        <w:rPr>
-          <w:sz w:val="24"/>
-          <w:szCs w:val="24"/>
-        </w:rPr>
-      </w:pPr>
-    </w:p>
-    <w:p>
-      <w:pPr>
-        <w:rPr>
-          <w:sz w:val="24"/>
-          <w:szCs w:val="24"/>
-        </w:rPr>
-      </w:pPr>
-    </w:p>
-    <w:p>
-      <w:pPr>
-        <w:rPr>
-          <w:b/>
-          <w:bCs/>
-          <w:i/>
-          <w:iCs/>
-          <w:sz w:val="24"/>
-          <w:szCs w:val="24"/>
-        </w:rPr>
-      </w:pPr>
-      <w:r>
-        <w:rPr>
-          <w:b/>
-          <w:bCs/>
-          <w:i/>
-          <w:iCs/>
-          <w:sz w:val="24"/>
-          <w:szCs w:val="24"/>
-        </w:rPr>
-        <w:lastRenderedPageBreak/>
-        <w:t>Metrics</w:t>
-      </w:r>
-    </w:p>
-    <w:p>
-      <w:pPr>
-        <w:rPr>
-          <w:sz w:val="24"/>
-          <w:szCs w:val="24"/>
-        </w:rPr>
-      </w:pPr>
-      <w:r>
-        <w:rPr>
-          <w:sz w:val="24"/>
-          <w:szCs w:val="24"/>
-        </w:rPr>
-        <w:t>The data points that we have chosen are from the 5th of April, the 20th of April and the 26th of April. The 5th marked the end of MS3, the 20th was right after</w:t>
-      </w:r>
-      <w:r>
-        <w:rPr>
-          <w:sz w:val="24"/>
-          <w:szCs w:val="24"/>
-        </w:rPr>
-        <w:t xml:space="preserve"> most of our GUI was completely implemented, and the 26th was the day before the MS4 deadline. </w:t>
-      </w:r>
-    </w:p>
-    <w:p>
-      <w:pPr>
-        <w:rPr>
-          <w:b/>
-          <w:bCs/>
-          <w:i/>
-          <w:iCs/>
-          <w:sz w:val="24"/>
-          <w:szCs w:val="24"/>
-        </w:rPr>
-      </w:pPr>
     </w:p>
     <w:sectPr>
       <w:pgSz w:w="11906" w:h="16838"/>

</xml_diff>

<commit_message>
Added skipbo gameplay file
</commit_message>
<xml_diff>
--- a/00_General/QA/QA Concept.docx
+++ b/00_General/QA/QA Concept.docx
@@ -10,6 +10,7 @@
           <w:bCs/>
           <w:sz w:val="40"/>
           <w:szCs w:val="40"/>
+          <w:lang w:val="en-CH"/>
         </w:rPr>
       </w:pPr>
       <w:r>
@@ -19,22 +20,47 @@
           <w:sz w:val="40"/>
           <w:szCs w:val="40"/>
         </w:rPr>
-        <w:t>QA Concept</w:t>
-      </w:r>
-    </w:p>
-    <w:p>
-      <w:pPr>
-        <w:rPr>
-          <w:sz w:val="24"/>
-          <w:szCs w:val="24"/>
-        </w:rPr>
-      </w:pPr>
-      <w:r>
-        <w:rPr>
-          <w:sz w:val="24"/>
-          <w:szCs w:val="24"/>
-        </w:rPr>
-        <w:t xml:space="preserve">In our quality assurance concept, we want to target 3 main things: the efficacy of our code, </w:t>
+        <w:t xml:space="preserve">QA </w:t>
+      </w:r>
+      <w:r>
+        <w:rPr>
+          <w:b/>
+          <w:bCs/>
+          <w:sz w:val="40"/>
+          <w:szCs w:val="40"/>
+          <w:lang w:val="en-CH"/>
+        </w:rPr>
+        <w:t>Report</w:t>
+      </w:r>
+    </w:p>
+    <w:p>
+      <w:pPr>
+        <w:rPr>
+          <w:sz w:val="24"/>
+          <w:szCs w:val="24"/>
+        </w:rPr>
+      </w:pPr>
+      <w:r>
+        <w:rPr>
+          <w:sz w:val="24"/>
+          <w:szCs w:val="24"/>
+        </w:rPr>
+        <w:t>In our quality assurance</w:t>
+      </w:r>
+      <w:r>
+        <w:rPr>
+          <w:sz w:val="24"/>
+          <w:szCs w:val="24"/>
+          <w:lang w:val="en-CH"/>
+        </w:rPr>
+        <w:t xml:space="preserve"> report</w:t>
+      </w:r>
+      <w:r>
+        <w:rPr>
+          <w:sz w:val="24"/>
+          <w:szCs w:val="24"/>
+        </w:rPr>
+        <w:t xml:space="preserve">, we want to target 3 main things: the efficacy of our code, </w:t>
       </w:r>
       <w:r>
         <w:rPr>
@@ -191,7 +217,22 @@
           <w:sz w:val="24"/>
           <w:szCs w:val="24"/>
         </w:rPr>
-        <w:t>exectues all commands from the client</w:t>
+        <w:t>exec</w:t>
+      </w:r>
+      <w:r>
+        <w:rPr>
+          <w:sz w:val="24"/>
+          <w:szCs w:val="24"/>
+          <w:lang w:val="en-CH"/>
+        </w:rPr>
+        <w:t>ut</w:t>
+      </w:r>
+      <w:r>
+        <w:rPr>
+          <w:sz w:val="24"/>
+          <w:szCs w:val="24"/>
+        </w:rPr>
+        <w:t>es all commands from the client</w:t>
       </w:r>
       <w:r>
         <w:rPr>
@@ -372,34 +413,86 @@
           <w:szCs w:val="24"/>
           <w:lang w:val="en-CH"/>
         </w:rPr>
-        <w:t xml:space="preserve"> will help us analyze which our methods are the longest and thus have taken the most effort. This can help us find methods that can be simplified, as long methods are not great for readability. </w:t>
-      </w:r>
-    </w:p>
-    <w:p>
-      <w:pPr>
-        <w:rPr>
-          <w:sz w:val="24"/>
-          <w:szCs w:val="24"/>
-          <w:lang w:val="en-CH"/>
-        </w:rPr>
-      </w:pPr>
-      <w:r>
-        <w:rPr>
-          <w:i/>
-          <w:iCs/>
-          <w:sz w:val="24"/>
-          <w:szCs w:val="24"/>
-          <w:lang w:val="en-CH"/>
-        </w:rPr>
-        <w:t>Line of code per class</w:t>
-      </w:r>
-      <w:r>
-        <w:rPr>
-          <w:sz w:val="24"/>
-          <w:szCs w:val="24"/>
-          <w:lang w:val="en-CH"/>
-        </w:rPr>
-        <w:t xml:space="preserve"> will have a similar function, but will show us more big picture statistics about our whole program, and not just individual methods. </w:t>
+        <w:t xml:space="preserve"> will help us analyze which</w:t>
+      </w:r>
+      <w:r>
+        <w:rPr>
+          <w:sz w:val="24"/>
+          <w:szCs w:val="24"/>
+          <w:lang w:val="en-CH"/>
+        </w:rPr>
+        <w:t xml:space="preserve"> of</w:t>
+      </w:r>
+      <w:r>
+        <w:rPr>
+          <w:sz w:val="24"/>
+          <w:szCs w:val="24"/>
+          <w:lang w:val="en-CH"/>
+        </w:rPr>
+        <w:t xml:space="preserve"> our methods are the longest and thus have taken the most effort. This can help us find methods that can be simplified, as long methods are not great for readability. </w:t>
+      </w:r>
+    </w:p>
+    <w:p>
+      <w:pPr>
+        <w:rPr>
+          <w:sz w:val="24"/>
+          <w:szCs w:val="24"/>
+          <w:lang w:val="en-CH"/>
+        </w:rPr>
+      </w:pPr>
+      <w:r>
+        <w:rPr>
+          <w:i/>
+          <w:iCs/>
+          <w:sz w:val="24"/>
+          <w:szCs w:val="24"/>
+          <w:lang w:val="en-CH"/>
+        </w:rPr>
+        <w:t>Line</w:t>
+      </w:r>
+      <w:r>
+        <w:rPr>
+          <w:i/>
+          <w:iCs/>
+          <w:sz w:val="24"/>
+          <w:szCs w:val="24"/>
+          <w:lang w:val="en-CH"/>
+        </w:rPr>
+        <w:t>s</w:t>
+      </w:r>
+      <w:r>
+        <w:rPr>
+          <w:i/>
+          <w:iCs/>
+          <w:sz w:val="24"/>
+          <w:szCs w:val="24"/>
+          <w:lang w:val="en-CH"/>
+        </w:rPr>
+        <w:t xml:space="preserve"> of code per class</w:t>
+      </w:r>
+      <w:r>
+        <w:rPr>
+          <w:sz w:val="24"/>
+          <w:szCs w:val="24"/>
+          <w:lang w:val="en-CH"/>
+        </w:rPr>
+        <w:t xml:space="preserve"> will have a similar function</w:t>
+      </w:r>
+      <w:r>
+        <w:rPr>
+          <w:sz w:val="24"/>
+          <w:szCs w:val="24"/>
+          <w:lang w:val="en-CH"/>
+        </w:rPr>
+        <w:t xml:space="preserve"> as for LOC per method</w:t>
+      </w:r>
+      <w:r>
+        <w:rPr>
+          <w:sz w:val="24"/>
+          <w:szCs w:val="24"/>
+          <w:lang w:val="en-CH"/>
+        </w:rPr>
+        <w:t xml:space="preserve">, but will show us more big picture statistics about our whole program, and not just individual methods. </w:t>
       </w:r>
     </w:p>
     <w:p>
@@ -490,27 +583,247 @@
           <w:szCs w:val="24"/>
         </w:rPr>
       </w:pPr>
-      <w:r>
-        <w:rPr>
-          <w:sz w:val="24"/>
-          <w:szCs w:val="24"/>
-        </w:rPr>
-        <w:t xml:space="preserve">We will also take a look at how many Logging statements we used (Apache Log4j2) to determine where and how well we used this library for debugging and logging purposes. </w:t>
-      </w:r>
-    </w:p>
-    <w:p>
-      <w:pPr>
-        <w:rPr>
-          <w:sz w:val="24"/>
-          <w:szCs w:val="24"/>
-        </w:rPr>
-      </w:pPr>
-      <w:r>
-        <w:rPr>
-          <w:sz w:val="24"/>
-          <w:szCs w:val="24"/>
+    </w:p>
+    <w:p>
+      <w:pPr>
+        <w:rPr>
+          <w:sz w:val="24"/>
+          <w:szCs w:val="24"/>
+        </w:rPr>
+      </w:pPr>
+    </w:p>
+    <w:p>
+      <w:pPr>
+        <w:rPr>
+          <w:b/>
+          <w:bCs/>
+          <w:i/>
+          <w:iCs/>
+          <w:sz w:val="32"/>
+          <w:szCs w:val="32"/>
+          <w:u w:val="single"/>
+          <w:lang w:val="en-CH"/>
+        </w:rPr>
+      </w:pPr>
+      <w:r>
+        <w:rPr>
+          <w:b/>
+          <w:bCs/>
+          <w:i/>
+          <w:iCs/>
+          <w:sz w:val="32"/>
+          <w:szCs w:val="32"/>
+          <w:u w:val="single"/>
+          <w:lang w:val="en-CH"/>
         </w:rPr>
         <w:lastRenderedPageBreak/>
+        <w:t>Results and Discussion</w:t>
+      </w:r>
+    </w:p>
+    <w:p>
+      <w:pPr>
+        <w:rPr>
+          <w:b/>
+          <w:bCs/>
+          <w:i/>
+          <w:iCs/>
+          <w:sz w:val="24"/>
+          <w:szCs w:val="24"/>
+          <w:lang w:val="en-CH"/>
+        </w:rPr>
+      </w:pPr>
+      <w:r>
+        <w:rPr>
+          <w:b/>
+          <w:bCs/>
+          <w:i/>
+          <w:iCs/>
+          <w:sz w:val="24"/>
+          <w:szCs w:val="24"/>
+          <w:lang w:val="en-CH"/>
+        </w:rPr>
+        <w:t>Code Coverage</w:t>
+      </w:r>
+    </w:p>
+    <w:p>
+      <w:pPr>
+        <w:rPr>
+          <w:sz w:val="24"/>
+          <w:szCs w:val="24"/>
+          <w:lang w:val="en-CH"/>
+        </w:rPr>
+      </w:pPr>
+      <w:r>
+        <w:rPr>
+          <w:noProof/>
+        </w:rPr>
+        <w:drawing>
+          <wp:inline distT="0" distB="0" distL="0" distR="0" wp14:anchorId="4CB61125" wp14:editId="2F6A2FA3">
+            <wp:extent cx="5731510" cy="682625"/>
+            <wp:effectExtent l="0" t="0" r="2540" b="3175"/>
+            <wp:docPr id="1" name="Picture 1"/>
+            <wp:cNvGraphicFramePr>
+              <a:graphicFrameLocks xmlns:a="http://schemas.openxmlformats.org/drawingml/2006/main" noChangeAspect="1"/>
+            </wp:cNvGraphicFramePr>
+            <a:graphic xmlns:a="http://schemas.openxmlformats.org/drawingml/2006/main">
+              <a:graphicData uri="http://schemas.openxmlformats.org/drawingml/2006/picture">
+                <pic:pic xmlns:pic="http://schemas.openxmlformats.org/drawingml/2006/picture">
+                  <pic:nvPicPr>
+                    <pic:cNvPr id="1" name=""/>
+                    <pic:cNvPicPr/>
+                  </pic:nvPicPr>
+                  <pic:blipFill>
+                    <a:blip r:embed="rId4"/>
+                    <a:stretch>
+                      <a:fillRect/>
+                    </a:stretch>
+                  </pic:blipFill>
+                  <pic:spPr>
+                    <a:xfrm>
+                      <a:off x="0" y="0"/>
+                      <a:ext cx="5731510" cy="682625"/>
+                    </a:xfrm>
+                    <a:prstGeom prst="rect">
+                      <a:avLst/>
+                    </a:prstGeom>
+                  </pic:spPr>
+                </pic:pic>
+              </a:graphicData>
+            </a:graphic>
+          </wp:inline>
+        </w:drawing>
+      </w:r>
+    </w:p>
+    <w:p>
+      <w:pPr>
+        <w:jc w:val="both"/>
+        <w:rPr>
+          <w:sz w:val="24"/>
+          <w:szCs w:val="24"/>
+          <w:lang w:val="en-CH"/>
+        </w:rPr>
+      </w:pPr>
+      <w:r>
+        <w:rPr>
+          <w:sz w:val="24"/>
+          <w:szCs w:val="24"/>
+          <w:lang w:val="en-CH"/>
+        </w:rPr>
+        <w:t xml:space="preserve">As is visible, from the coverage percentages above, the server is the package that’s tested the most. This is because our </w:t>
+      </w:r>
+      <w:r>
+        <w:rPr>
+          <w:i/>
+          <w:iCs/>
+          <w:sz w:val="24"/>
+          <w:szCs w:val="24"/>
+          <w:lang w:val="en-CH"/>
+        </w:rPr>
+        <w:t xml:space="preserve">ProtocolExecutorTest </w:t>
+      </w:r>
+      <w:r>
+        <w:rPr>
+          <w:sz w:val="24"/>
+          <w:szCs w:val="24"/>
+          <w:lang w:val="en-CH"/>
+        </w:rPr>
+        <w:t>focuses heavily on the</w:t>
+      </w:r>
+      <w:r>
+        <w:rPr>
+          <w:sz w:val="24"/>
+          <w:szCs w:val="24"/>
+          <w:lang w:val="en-CH"/>
+        </w:rPr>
+        <w:t xml:space="preserve"> </w:t>
+      </w:r>
+      <w:r>
+        <w:rPr>
+          <w:i/>
+          <w:iCs/>
+          <w:sz w:val="24"/>
+          <w:szCs w:val="24"/>
+          <w:lang w:val="en-CH"/>
+        </w:rPr>
+        <w:t>ProtocolExecutor.class</w:t>
+      </w:r>
+      <w:r>
+        <w:rPr>
+          <w:sz w:val="24"/>
+          <w:szCs w:val="24"/>
+          <w:lang w:val="en-CH"/>
+        </w:rPr>
+        <w:t xml:space="preserve">, which in turn tests some parts of the game and a lot of the client/game communication. The 32% of </w:t>
+      </w:r>
+      <w:r>
+        <w:rPr>
+          <w:i/>
+          <w:iCs/>
+          <w:sz w:val="24"/>
+          <w:szCs w:val="24"/>
+          <w:lang w:val="en-CH"/>
+        </w:rPr>
+        <w:t xml:space="preserve">skipbo.game </w:t>
+      </w:r>
+      <w:r>
+        <w:rPr>
+          <w:sz w:val="24"/>
+          <w:szCs w:val="24"/>
+          <w:lang w:val="en-CH"/>
+        </w:rPr>
+        <w:t xml:space="preserve">package comes from the fact that the </w:t>
+      </w:r>
+      <w:r>
+        <w:rPr>
+          <w:i/>
+          <w:iCs/>
+          <w:sz w:val="24"/>
+          <w:szCs w:val="24"/>
+          <w:lang w:val="en-CH"/>
+        </w:rPr>
+        <w:t xml:space="preserve">ProtocolExecutorTest </w:t>
+      </w:r>
+      <w:r>
+        <w:rPr>
+          <w:sz w:val="24"/>
+          <w:szCs w:val="24"/>
+          <w:lang w:val="en-CH"/>
+        </w:rPr>
+        <w:t>checks that the cards are created at the beginning of the g</w:t>
+      </w:r>
+      <w:bookmarkStart w:id="0" w:name="_GoBack"/>
+      <w:bookmarkEnd w:id="0"/>
+      <w:r>
+        <w:rPr>
+          <w:sz w:val="24"/>
+          <w:szCs w:val="24"/>
+          <w:lang w:val="en-CH"/>
+        </w:rPr>
+        <w:t>ame, but does not check whether further game and card operations are correct.</w:t>
+      </w:r>
+    </w:p>
+    <w:p>
+      <w:pPr>
+        <w:jc w:val="both"/>
+        <w:rPr>
+          <w:sz w:val="24"/>
+          <w:szCs w:val="24"/>
+        </w:rPr>
+      </w:pPr>
+    </w:p>
+    <w:p>
+      <w:pPr>
+        <w:jc w:val="both"/>
+        <w:rPr>
+          <w:sz w:val="24"/>
+          <w:szCs w:val="24"/>
+        </w:rPr>
+      </w:pPr>
+      <w:r>
+        <w:rPr>
+          <w:sz w:val="24"/>
+          <w:szCs w:val="24"/>
+        </w:rPr>
         <w:t xml:space="preserve">servLog (25.) – 66 </w:t>
       </w:r>
       <w:r>
@@ -524,6 +837,7 @@
     </w:p>
     <w:p>
       <w:pPr>
+        <w:jc w:val="both"/>
         <w:rPr>
           <w:sz w:val="24"/>
           <w:szCs w:val="24"/>
@@ -539,30 +853,16 @@
     </w:p>
     <w:p>
       <w:pPr>
-        <w:rPr>
-          <w:sz w:val="24"/>
-          <w:szCs w:val="24"/>
-        </w:rPr>
-      </w:pPr>
-    </w:p>
-    <w:p>
-      <w:pPr>
-        <w:rPr>
-          <w:sz w:val="24"/>
-          <w:szCs w:val="24"/>
-        </w:rPr>
-      </w:pPr>
-    </w:p>
-    <w:p>
-      <w:pPr>
-        <w:rPr>
-          <w:sz w:val="24"/>
-          <w:szCs w:val="24"/>
-        </w:rPr>
-      </w:pPr>
-    </w:p>
-    <w:p>
-      <w:pPr>
+        <w:jc w:val="both"/>
+        <w:rPr>
+          <w:sz w:val="24"/>
+          <w:szCs w:val="24"/>
+        </w:rPr>
+      </w:pPr>
+    </w:p>
+    <w:p>
+      <w:pPr>
+        <w:jc w:val="both"/>
         <w:rPr>
           <w:b/>
           <w:bCs/>
@@ -586,6 +886,7 @@
     </w:p>
     <w:p>
       <w:pPr>
+        <w:jc w:val="both"/>
         <w:rPr>
           <w:sz w:val="24"/>
           <w:szCs w:val="24"/>
@@ -608,6 +909,7 @@
     </w:p>
     <w:p>
       <w:pPr>
+        <w:jc w:val="both"/>
         <w:rPr>
           <w:b/>
           <w:bCs/>
@@ -633,6 +935,7 @@
     </w:p>
     <w:p>
       <w:pPr>
+        <w:jc w:val="both"/>
         <w:rPr>
           <w:b/>
           <w:bCs/>
@@ -679,8 +982,6 @@
         </w:rPr>
         <w:t xml:space="preserve"> testSBL is inside SBL, and thus not covered by SBLTest as these project files don’t actually get called up. </w:t>
       </w:r>
-      <w:bookmarkStart w:id="0" w:name="_GoBack"/>
-      <w:bookmarkEnd w:id="0"/>
     </w:p>
     <w:sectPr>
       <w:pgSz w:w="11906" w:h="16838"/>

</xml_diff>